<commit_message>
Adding flowchart to 8.2 Assignment
</commit_message>
<xml_diff>
--- a/module-8/Anderson_JSON Practice.docx
+++ b/module-8/Anderson_JSON Practice.docx
@@ -2,17 +2,74 @@
 <file path=word/document.xml><?xml version="1.0" encoding="utf-8"?>
 <w:document xmlns:wpc="http://schemas.microsoft.com/office/word/2010/wordprocessingCanvas" xmlns:cx="http://schemas.microsoft.com/office/drawing/2014/chartex" xmlns:cx1="http://schemas.microsoft.com/office/drawing/2015/9/8/chartex" xmlns:cx2="http://schemas.microsoft.com/office/drawing/2015/10/21/chartex" xmlns:cx3="http://schemas.microsoft.com/office/drawing/2016/5/9/chartex" xmlns:cx4="http://schemas.microsoft.com/office/drawing/2016/5/10/chartex" xmlns:cx5="http://schemas.microsoft.com/office/drawing/2016/5/11/chartex" xmlns:cx6="http://schemas.microsoft.com/office/drawing/2016/5/12/chartex" xmlns:cx7="http://schemas.microsoft.com/office/drawing/2016/5/13/chartex" xmlns:cx8="http://schemas.microsoft.com/office/drawing/2016/5/14/chartex" xmlns:mc="http://schemas.openxmlformats.org/markup-compatibility/2006" xmlns:aink="http://schemas.microsoft.com/office/drawing/2016/ink" xmlns:am3d="http://schemas.microsoft.com/office/drawing/2017/model3d" xmlns:o="urn:schemas-microsoft-com:office:office" xmlns:oel="http://schemas.microsoft.com/office/2019/extlst" xmlns:r="http://schemas.openxmlformats.org/officeDocument/2006/relationships" xmlns:m="http://schemas.openxmlformats.org/officeDocument/2006/math" xmlns:v="urn:schemas-microsoft-com:vml" xmlns:wp14="http://schemas.microsoft.com/office/word/2010/wordprocessingDrawing" xmlns:wp="http://schemas.openxmlformats.org/drawingml/2006/wordprocessingDrawing" xmlns:w10="urn:schemas-microsoft-com:office:word" xmlns:w="http://schemas.openxmlformats.org/wordprocessingml/2006/main" xmlns:w14="http://schemas.microsoft.com/office/word/2010/wordml" xmlns:w15="http://schemas.microsoft.com/office/word/2012/wordml" xmlns:w16cex="http://schemas.microsoft.com/office/word/2018/wordml/cex" xmlns:w16cid="http://schemas.microsoft.com/office/word/2016/wordml/cid" xmlns:w16="http://schemas.microsoft.com/office/word/2018/wordml" xmlns:w16du="http://schemas.microsoft.com/office/word/2023/wordml/word16du" xmlns:w16sdtdh="http://schemas.microsoft.com/office/word/2020/wordml/sdtdatahash" xmlns:w16sdtfl="http://schemas.microsoft.com/office/word/2024/wordml/sdtformatlock" xmlns:w16se="http://schemas.microsoft.com/office/word/2015/wordml/symex" xmlns:wpg="http://schemas.microsoft.com/office/word/2010/wordprocessingGroup" xmlns:wpi="http://schemas.microsoft.com/office/word/2010/wordprocessingInk" xmlns:wne="http://schemas.microsoft.com/office/word/2006/wordml" xmlns:wps="http://schemas.microsoft.com/office/word/2010/wordprocessingShape" mc:Ignorable="w14 w15 w16se w16cid w16 w16cex w16sdtdh w16sdtfl w16du wp14">
   <w:body>
+    <w:p>
+      <w:r>
+        <w:rPr>
+          <w:noProof/>
+        </w:rPr>
+        <w:drawing>
+          <wp:inline distT="0" distB="0" distL="0" distR="0" wp14:anchorId="50CC7B37" wp14:editId="70312CB0">
+            <wp:extent cx="2674620" cy="8221980"/>
+            <wp:effectExtent l="0" t="0" r="0" b="7620"/>
+            <wp:docPr id="1736245010" name="Picture 1"/>
+            <wp:cNvGraphicFramePr>
+              <a:graphicFrameLocks xmlns:a="http://schemas.openxmlformats.org/drawingml/2006/main" noChangeAspect="1"/>
+            </wp:cNvGraphicFramePr>
+            <a:graphic xmlns:a="http://schemas.openxmlformats.org/drawingml/2006/main">
+              <a:graphicData uri="http://schemas.openxmlformats.org/drawingml/2006/picture">
+                <pic:pic xmlns:pic="http://schemas.openxmlformats.org/drawingml/2006/picture">
+                  <pic:nvPicPr>
+                    <pic:cNvPr id="0" name="Picture 1"/>
+                    <pic:cNvPicPr>
+                      <a:picLocks noChangeAspect="1" noChangeArrowheads="1"/>
+                    </pic:cNvPicPr>
+                  </pic:nvPicPr>
+                  <pic:blipFill>
+                    <a:blip r:embed="rId6" cstate="print">
+                      <a:extLst>
+                        <a:ext uri="{28A0092B-C50C-407E-A947-70E740481C1C}">
+                          <a14:useLocalDpi xmlns:a14="http://schemas.microsoft.com/office/drawing/2010/main" val="0"/>
+                        </a:ext>
+                      </a:extLst>
+                    </a:blip>
+                    <a:srcRect/>
+                    <a:stretch>
+                      <a:fillRect/>
+                    </a:stretch>
+                  </pic:blipFill>
+                  <pic:spPr bwMode="auto">
+                    <a:xfrm>
+                      <a:off x="0" y="0"/>
+                      <a:ext cx="2674620" cy="8221980"/>
+                    </a:xfrm>
+                    <a:prstGeom prst="rect">
+                      <a:avLst/>
+                    </a:prstGeom>
+                    <a:noFill/>
+                    <a:ln>
+                      <a:noFill/>
+                    </a:ln>
+                  </pic:spPr>
+                </pic:pic>
+              </a:graphicData>
+            </a:graphic>
+          </wp:inline>
+        </w:drawing>
+      </w:r>
+    </w:p>
     <w:p/>
     <w:p/>
     <w:p/>
     <w:p/>
     <w:p/>
-    <w:p/>
     <w:p>
       <w:pPr>
         <w:jc w:val="center"/>
       </w:pPr>
       <w:r>
+        <w:rPr>
+          <w:noProof/>
+        </w:rPr>
         <w:drawing>
           <wp:inline distT="0" distB="0" distL="0" distR="0" wp14:anchorId="08C5BE14" wp14:editId="73AB9EAF">
             <wp:extent cx="5943600" cy="1892935"/>
@@ -29,7 +86,7 @@
                     <pic:cNvPicPr/>
                   </pic:nvPicPr>
                   <pic:blipFill>
-                    <a:blip r:embed="rId6"/>
+                    <a:blip r:embed="rId7"/>
                     <a:stretch>
                       <a:fillRect/>
                     </a:stretch>
@@ -62,17 +119,41 @@
     </w:p>
     <w:p>
       <w:r>
-        <w:t>        "F_Name": "Ellen",</w:t>
-      </w:r>
-    </w:p>
-    <w:p>
-      <w:r>
-        <w:t>        "L_Name": "Ripley",</w:t>
-      </w:r>
-    </w:p>
-    <w:p>
-      <w:r>
-        <w:t>        "Student_ID": 45604,</w:t>
+        <w:t>        "</w:t>
+      </w:r>
+      <w:proofErr w:type="spellStart"/>
+      <w:r>
+        <w:t>F_Name</w:t>
+      </w:r>
+      <w:proofErr w:type="spellEnd"/>
+      <w:r>
+        <w:t>": "Ellen",</w:t>
+      </w:r>
+    </w:p>
+    <w:p>
+      <w:r>
+        <w:t>        "</w:t>
+      </w:r>
+      <w:proofErr w:type="spellStart"/>
+      <w:r>
+        <w:t>L_Name</w:t>
+      </w:r>
+      <w:proofErr w:type="spellEnd"/>
+      <w:r>
+        <w:t>": "Ripley",</w:t>
+      </w:r>
+    </w:p>
+    <w:p>
+      <w:r>
+        <w:t>        "</w:t>
+      </w:r>
+      <w:proofErr w:type="spellStart"/>
+      <w:r>
+        <w:t>Student_ID</w:t>
+      </w:r>
+      <w:proofErr w:type="spellEnd"/>
+      <w:r>
+        <w:t>": 45604,</w:t>
       </w:r>
     </w:p>
     <w:p>
@@ -92,17 +173,41 @@
     </w:p>
     <w:p>
       <w:r>
-        <w:t>        "F_Name": "Arthur",</w:t>
-      </w:r>
-    </w:p>
-    <w:p>
-      <w:r>
-        <w:t>        "L_Name": "Dallas",</w:t>
-      </w:r>
-    </w:p>
-    <w:p>
-      <w:r>
-        <w:t>        "Student_ID": 45605,</w:t>
+        <w:t>        "</w:t>
+      </w:r>
+      <w:proofErr w:type="spellStart"/>
+      <w:r>
+        <w:t>F_Name</w:t>
+      </w:r>
+      <w:proofErr w:type="spellEnd"/>
+      <w:r>
+        <w:t>": "Arthur",</w:t>
+      </w:r>
+    </w:p>
+    <w:p>
+      <w:r>
+        <w:t>        "</w:t>
+      </w:r>
+      <w:proofErr w:type="spellStart"/>
+      <w:r>
+        <w:t>L_Name</w:t>
+      </w:r>
+      <w:proofErr w:type="spellEnd"/>
+      <w:r>
+        <w:t>": "Dallas",</w:t>
+      </w:r>
+    </w:p>
+    <w:p>
+      <w:r>
+        <w:t>        "</w:t>
+      </w:r>
+      <w:proofErr w:type="spellStart"/>
+      <w:r>
+        <w:t>Student_ID</w:t>
+      </w:r>
+      <w:proofErr w:type="spellEnd"/>
+      <w:r>
+        <w:t>": 45605,</w:t>
       </w:r>
     </w:p>
     <w:p>
@@ -117,28 +222,106 @@
     </w:p>
     <w:p>
       <w:r>
+        <w:t>    {</w:t>
+      </w:r>
+    </w:p>
+    <w:p>
+      <w:r>
         <w:lastRenderedPageBreak/>
+        <w:t>        "</w:t>
+      </w:r>
+      <w:proofErr w:type="spellStart"/>
+      <w:r>
+        <w:t>F_Name</w:t>
+      </w:r>
+      <w:proofErr w:type="spellEnd"/>
+      <w:r>
+        <w:t>": "Joan",</w:t>
+      </w:r>
+    </w:p>
+    <w:p>
+      <w:r>
+        <w:t>        "</w:t>
+      </w:r>
+      <w:proofErr w:type="spellStart"/>
+      <w:r>
+        <w:t>L_Name</w:t>
+      </w:r>
+      <w:proofErr w:type="spellEnd"/>
+      <w:r>
+        <w:t>": "Lambert",</w:t>
+      </w:r>
+    </w:p>
+    <w:p>
+      <w:r>
+        <w:t>        "</w:t>
+      </w:r>
+      <w:proofErr w:type="spellStart"/>
+      <w:r>
+        <w:t>Student_ID</w:t>
+      </w:r>
+      <w:proofErr w:type="spellEnd"/>
+      <w:r>
+        <w:t>": 45714,</w:t>
+      </w:r>
+    </w:p>
+    <w:p>
+      <w:r>
+        <w:t>        "Email": "jlambert@gmail.com"</w:t>
+      </w:r>
+    </w:p>
+    <w:p>
+      <w:r>
+        <w:t>    },</w:t>
+      </w:r>
+    </w:p>
+    <w:p>
+      <w:r>
         <w:t>    {</w:t>
       </w:r>
     </w:p>
     <w:p>
       <w:r>
-        <w:t>        "F_Name": "Joan",</w:t>
-      </w:r>
-    </w:p>
-    <w:p>
-      <w:r>
-        <w:t>        "L_Name": "Lambert",</w:t>
-      </w:r>
-    </w:p>
-    <w:p>
-      <w:r>
-        <w:t>        "Student_ID": 45714,</w:t>
-      </w:r>
-    </w:p>
-    <w:p>
-      <w:r>
-        <w:t>        "Email": "jlambert@gmail.com"</w:t>
+        <w:t>        "</w:t>
+      </w:r>
+      <w:proofErr w:type="spellStart"/>
+      <w:r>
+        <w:t>F_Name</w:t>
+      </w:r>
+      <w:proofErr w:type="spellEnd"/>
+      <w:r>
+        <w:t>": "Thomas",</w:t>
+      </w:r>
+    </w:p>
+    <w:p>
+      <w:r>
+        <w:t>        "</w:t>
+      </w:r>
+      <w:proofErr w:type="spellStart"/>
+      <w:r>
+        <w:t>L_Name</w:t>
+      </w:r>
+      <w:proofErr w:type="spellEnd"/>
+      <w:r>
+        <w:t>": "Kane",</w:t>
+      </w:r>
+    </w:p>
+    <w:p>
+      <w:r>
+        <w:t>        "</w:t>
+      </w:r>
+      <w:proofErr w:type="spellStart"/>
+      <w:r>
+        <w:t>Student_ID</w:t>
+      </w:r>
+      <w:proofErr w:type="spellEnd"/>
+      <w:r>
+        <w:t>": 68554,</w:t>
+      </w:r>
+    </w:p>
+    <w:p>
+      <w:r>
+        <w:t>        "Email": "tkane@gmail.com"</w:t>
       </w:r>
     </w:p>
     <w:p>
@@ -153,47 +336,41 @@
     </w:p>
     <w:p>
       <w:r>
-        <w:t>        "F_Name": "Thomas",</w:t>
-      </w:r>
-    </w:p>
-    <w:p>
-      <w:r>
-        <w:t>        "L_Name": "Kane",</w:t>
-      </w:r>
-    </w:p>
-    <w:p>
-      <w:r>
-        <w:t>        "Student_ID": 68554,</w:t>
-      </w:r>
-    </w:p>
-    <w:p>
-      <w:r>
-        <w:t>        "Email": "tkane@gmail.com"</w:t>
-      </w:r>
-    </w:p>
-    <w:p>
-      <w:r>
-        <w:t>    },</w:t>
-      </w:r>
-    </w:p>
-    <w:p>
-      <w:r>
-        <w:t>    {</w:t>
-      </w:r>
-    </w:p>
-    <w:p>
-      <w:r>
-        <w:t>        "F_Name": "Zachary",</w:t>
-      </w:r>
-    </w:p>
-    <w:p>
-      <w:r>
-        <w:t>        "L_Name": "Anderson",</w:t>
-      </w:r>
-    </w:p>
-    <w:p>
-      <w:r>
-        <w:t>        "Student_ID": 99999,</w:t>
+        <w:t>        "</w:t>
+      </w:r>
+      <w:proofErr w:type="spellStart"/>
+      <w:r>
+        <w:t>F_Name</w:t>
+      </w:r>
+      <w:proofErr w:type="spellEnd"/>
+      <w:r>
+        <w:t>": "Zachary",</w:t>
+      </w:r>
+    </w:p>
+    <w:p>
+      <w:r>
+        <w:t>        "</w:t>
+      </w:r>
+      <w:proofErr w:type="spellStart"/>
+      <w:r>
+        <w:t>L_Name</w:t>
+      </w:r>
+      <w:proofErr w:type="spellEnd"/>
+      <w:r>
+        <w:t>": "Anderson",</w:t>
+      </w:r>
+    </w:p>
+    <w:p>
+      <w:r>
+        <w:t>        "</w:t>
+      </w:r>
+      <w:proofErr w:type="spellStart"/>
+      <w:r>
+        <w:t>Student_ID</w:t>
+      </w:r>
+      <w:proofErr w:type="spellEnd"/>
+      <w:r>
+        <w:t>": 99999,</w:t>
       </w:r>
     </w:p>
     <w:p>
@@ -213,7 +390,7 @@
     </w:p>
     <w:p/>
     <w:sectPr>
-      <w:headerReference w:type="default" r:id="rId7"/>
+      <w:headerReference w:type="default" r:id="rId8"/>
       <w:pgSz w:w="12240" w:h="15840"/>
       <w:pgMar w:top="1440" w:right="1440" w:bottom="1440" w:left="1440" w:header="720" w:footer="720" w:gutter="0"/>
       <w:cols w:space="720"/>
@@ -908,6 +1085,7 @@
   <w:style w:type="character" w:default="1" w:styleId="DefaultParagraphFont">
     <w:name w:val="Default Paragraph Font"/>
     <w:uiPriority w:val="1"/>
+    <w:semiHidden/>
     <w:unhideWhenUsed/>
   </w:style>
   <w:style w:type="table" w:default="1" w:styleId="TableNormal">

</xml_diff>